<commit_message>
Modified a bunch, deletion and updates
</commit_message>
<xml_diff>
--- a/Dr. E Nduati, Superviser/Submissions/ENC222-0149_2017_OKOMO_JACOB_OKELLO.docx
+++ b/Dr. E Nduati, Superviser/Submissions/ENC222-0149_2017_OKOMO_JACOB_OKELLO.docx
@@ -4,6 +4,14 @@
   <w:body>
     <w:sdt>
       <w:sdtPr>
+        <w:rPr>
+          <w:rFonts w:eastAsiaTheme="minorHAnsi" w:cstheme="minorBidi"/>
+          <w:b w:val="0"/>
+          <w:spacing w:val="0"/>
+          <w:kern w:val="0"/>
+          <w:sz w:val="22"/>
+          <w:szCs w:val="22"/>
+        </w:rPr>
         <w:id w:val="219951039"/>
         <w:placeholder>
           <w:docPart w:val="1C63267F10224534ACC3C309B71B93D8"/>
@@ -11,10 +19,6 @@
       </w:sdtPr>
       <w:sdtEndPr>
         <w:rPr>
-          <w:rFonts w:eastAsiaTheme="minorHAnsi" w:cstheme="minorBidi"/>
-          <w:b w:val="0"/>
-          <w:spacing w:val="0"/>
-          <w:kern w:val="0"/>
           <w:szCs w:val="36"/>
           <w:u w:val="single"/>
         </w:rPr>
@@ -699,8 +703,8 @@
     </w:p>
     <w:p/>
     <w:p>
-      <w:bookmarkStart w:id="0" w:name="_Toc221010140"/>
-      <w:bookmarkStart w:id="1" w:name="_Toc224829748"/>
+      <w:bookmarkStart w:id="0" w:name="_Toc224829748"/>
+      <w:bookmarkStart w:id="1" w:name="_Toc221010140"/>
     </w:p>
     <w:p>
       <w:pPr>
@@ -1223,94 +1227,6 @@
             <w:webHidden/>
           </w:rPr>
           <w:t>- 1 -</w:t>
-        </w:r>
-        <w:r>
-          <w:rPr>
-            <w:noProof/>
-            <w:webHidden/>
-          </w:rPr>
-          <w:fldChar w:fldCharType="end"/>
-        </w:r>
-      </w:hyperlink>
-    </w:p>
-    <w:p>
-      <w:pPr>
-        <w:pStyle w:val="TOC2"/>
-        <w:tabs>
-          <w:tab w:val="left" w:pos="880"/>
-          <w:tab w:val="right" w:leader="dot" w:pos="9350"/>
-        </w:tabs>
-        <w:rPr>
-          <w:rFonts w:asciiTheme="minorHAnsi" w:eastAsiaTheme="minorEastAsia" w:hAnsiTheme="minorHAnsi"/>
-          <w:noProof/>
-          <w:lang w:val="en-GB" w:eastAsia="en-GB"/>
-        </w:rPr>
-      </w:pPr>
-      <w:hyperlink w:anchor="_Toc524687834" w:history="1">
-        <w:r>
-          <w:rPr>
-            <w:rStyle w:val="Hyperlink"/>
-            <w:noProof/>
-            <w:lang w:bidi="he-IL"/>
-          </w:rPr>
-          <w:t>1.3</w:t>
-        </w:r>
-        <w:r>
-          <w:rPr>
-            <w:rFonts w:asciiTheme="minorHAnsi" w:eastAsiaTheme="minorEastAsia" w:hAnsiTheme="minorHAnsi"/>
-            <w:noProof/>
-            <w:lang w:val="en-GB" w:eastAsia="en-GB"/>
-          </w:rPr>
-          <w:tab/>
-        </w:r>
-        <w:r>
-          <w:rPr>
-            <w:rStyle w:val="Hyperlink"/>
-            <w:noProof/>
-            <w:lang w:bidi="he-IL"/>
-          </w:rPr>
-          <w:t>Research identification</w:t>
-        </w:r>
-        <w:r>
-          <w:rPr>
-            <w:noProof/>
-            <w:webHidden/>
-          </w:rPr>
-          <w:tab/>
-        </w:r>
-        <w:r>
-          <w:rPr>
-            <w:noProof/>
-            <w:webHidden/>
-          </w:rPr>
-          <w:fldChar w:fldCharType="begin"/>
-        </w:r>
-        <w:r>
-          <w:rPr>
-            <w:noProof/>
-            <w:webHidden/>
-          </w:rPr>
-          <w:instrText xml:space="preserve"> PAGEREF _Toc524687834 \h </w:instrText>
-        </w:r>
-        <w:r>
-          <w:rPr>
-            <w:noProof/>
-            <w:webHidden/>
-          </w:rPr>
-        </w:r>
-        <w:r>
-          <w:rPr>
-            <w:noProof/>
-            <w:webHidden/>
-          </w:rPr>
-          <w:fldChar w:fldCharType="separate"/>
-        </w:r>
-        <w:r>
-          <w:rPr>
-            <w:noProof/>
-            <w:webHidden/>
-          </w:rPr>
-          <w:t>- 2 -</w:t>
         </w:r>
         <w:r>
           <w:rPr>
@@ -1968,250 +1884,8 @@
         <w:fldChar w:fldCharType="end"/>
       </w:r>
     </w:p>
-    <w:p>
-      <w:pPr>
-        <w:spacing w:line="259" w:lineRule="auto"/>
-        <w:jc w:val="left"/>
-        <w:rPr>
-          <w:lang w:bidi="he-IL"/>
-        </w:rPr>
-      </w:pPr>
-    </w:p>
-    <w:bookmarkStart w:id="4" w:name="_Toc524687829" w:displacedByCustomXml="next"/>
-    <w:bookmarkStart w:id="5" w:name="_Toc485037818" w:displacedByCustomXml="next"/>
-    <w:sdt>
-      <w:sdtPr>
-        <w:id w:val="1503551064"/>
-        <w:placeholder>
-          <w:docPart w:val="7F15CE8216D24B8F886FBF4BC4206E65"/>
-        </w:placeholder>
-      </w:sdtPr>
-      <w:sdtEndPr/>
-      <w:sdtContent>
-        <w:sdt>
-          <w:sdtPr>
-            <w:id w:val="-598404303"/>
-            <w:placeholder>
-              <w:docPart w:val="7F15CE8216D24B8F886FBF4BC4206E65"/>
-            </w:placeholder>
-          </w:sdtPr>
-          <w:sdtEndPr/>
-          <w:sdtContent>
-            <w:p>
-              <w:pPr>
-                <w:pStyle w:val="Heading1"/>
-                <w:numPr>
-                  <w:ilvl w:val="0"/>
-                  <w:numId w:val="0"/>
-                </w:numPr>
-                <w:ind w:left="432"/>
-              </w:pPr>
-              <w:r>
-                <w:t>List of tables</w:t>
-              </w:r>
-            </w:p>
-          </w:sdtContent>
-        </w:sdt>
-      </w:sdtContent>
-    </w:sdt>
-    <w:bookmarkEnd w:id="4" w:displacedByCustomXml="prev"/>
-    <w:bookmarkEnd w:id="5" w:displacedByCustomXml="prev"/>
-    <w:p>
-      <w:pPr>
-        <w:pStyle w:val="TableofFigures"/>
-        <w:tabs>
-          <w:tab w:val="right" w:leader="dot" w:pos="9350"/>
-        </w:tabs>
-        <w:rPr>
-          <w:noProof/>
-        </w:rPr>
-      </w:pPr>
-      <w:r>
-        <w:rPr>
-          <w:lang w:bidi="he-IL"/>
-        </w:rPr>
-        <w:t>Data and sources</w:t>
-      </w:r>
-      <w:hyperlink w:anchor="_Toc485042133" w:history="1">
-        <w:r>
-          <w:rPr>
-            <w:noProof/>
-            <w:webHidden/>
-          </w:rPr>
-          <w:tab/>
-        </w:r>
-        <w:r>
-          <w:rPr>
-            <w:noProof/>
-            <w:webHidden/>
-          </w:rPr>
-          <w:fldChar w:fldCharType="begin"/>
-        </w:r>
-        <w:r>
-          <w:rPr>
-            <w:noProof/>
-            <w:webHidden/>
-          </w:rPr>
-          <w:instrText xml:space="preserve"> PAGEREF _Toc485042133 \h </w:instrText>
-        </w:r>
-        <w:r>
-          <w:rPr>
-            <w:noProof/>
-            <w:webHidden/>
-          </w:rPr>
-        </w:r>
-        <w:r>
-          <w:rPr>
-            <w:noProof/>
-            <w:webHidden/>
-          </w:rPr>
-          <w:fldChar w:fldCharType="separate"/>
-        </w:r>
-        <w:r>
-          <w:rPr>
-            <w:noProof/>
-            <w:webHidden/>
-          </w:rPr>
-          <w:t>- 17 -</w:t>
-        </w:r>
-        <w:r>
-          <w:rPr>
-            <w:noProof/>
-            <w:webHidden/>
-          </w:rPr>
-          <w:fldChar w:fldCharType="end"/>
-        </w:r>
-      </w:hyperlink>
-    </w:p>
-    <w:p>
-      <w:pPr>
-        <w:pStyle w:val="TableofFigures"/>
-        <w:tabs>
-          <w:tab w:val="right" w:leader="dot" w:pos="9350"/>
-        </w:tabs>
-        <w:rPr>
-          <w:noProof/>
-        </w:rPr>
-      </w:pPr>
-      <w:r>
-        <w:rPr>
-          <w:lang w:bidi="he-IL"/>
-        </w:rPr>
-        <w:t>Materials</w:t>
-      </w:r>
-      <w:r>
-        <w:rPr>
-          <w:lang w:bidi="he-IL"/>
-        </w:rPr>
-        <w:t xml:space="preserve"> and M</w:t>
-      </w:r>
-      <w:r>
-        <w:rPr>
-          <w:lang w:bidi="he-IL"/>
-        </w:rPr>
-        <w:t>e</w:t>
-      </w:r>
-      <w:r>
-        <w:rPr>
-          <w:lang w:bidi="he-IL"/>
-        </w:rPr>
-        <w:t>thods</w:t>
-      </w:r>
-      <w:hyperlink w:anchor="_Toc485042133" w:history="1">
-        <w:r>
-          <w:rPr>
-            <w:noProof/>
-            <w:webHidden/>
-          </w:rPr>
-          <w:tab/>
-        </w:r>
-        <w:r>
-          <w:rPr>
-            <w:noProof/>
-            <w:webHidden/>
-          </w:rPr>
-          <w:fldChar w:fldCharType="begin"/>
-        </w:r>
-        <w:r>
-          <w:rPr>
-            <w:noProof/>
-            <w:webHidden/>
-          </w:rPr>
-          <w:instrText xml:space="preserve"> PAGEREF _Toc485042133 \h </w:instrText>
-        </w:r>
-        <w:r>
-          <w:rPr>
-            <w:noProof/>
-            <w:webHidden/>
-          </w:rPr>
-        </w:r>
-        <w:r>
-          <w:rPr>
-            <w:noProof/>
-            <w:webHidden/>
-          </w:rPr>
-          <w:fldChar w:fldCharType="separate"/>
-        </w:r>
-        <w:r>
-          <w:rPr>
-            <w:noProof/>
-            <w:webHidden/>
-          </w:rPr>
-          <w:t>- 17 -</w:t>
-        </w:r>
-        <w:r>
-          <w:rPr>
-            <w:noProof/>
-            <w:webHidden/>
-          </w:rPr>
-          <w:fldChar w:fldCharType="end"/>
-        </w:r>
-      </w:hyperlink>
-      <w:r>
-        <w:rPr>
-          <w:lang w:bidi="he-IL"/>
-        </w:rPr>
-        <w:fldChar w:fldCharType="begin"/>
-      </w:r>
-      <w:r>
-        <w:rPr>
-          <w:lang w:bidi="he-IL"/>
-        </w:rPr>
-        <w:instrText xml:space="preserve"> TOC \h \z \c "Table" </w:instrText>
-      </w:r>
-      <w:r>
-        <w:rPr>
-          <w:lang w:bidi="he-IL"/>
-        </w:rPr>
-        <w:fldChar w:fldCharType="separate"/>
-      </w:r>
-      <w:hyperlink w:anchor="_Toc485042094" w:history="1"/>
-    </w:p>
-    <w:p/>
-    <w:p>
-      <w:pPr>
-        <w:pStyle w:val="Heading1"/>
-        <w:numPr>
-          <w:ilvl w:val="0"/>
-          <w:numId w:val="0"/>
-        </w:numPr>
-        <w:ind w:left="432"/>
-        <w:jc w:val="both"/>
-        <w:sectPr>
-          <w:type w:val="oddPage"/>
-          <w:pgSz w:w="12240" w:h="15840"/>
-          <w:pgMar w:top="1440" w:right="1440" w:bottom="1440" w:left="1440" w:header="720" w:footer="720" w:gutter="0"/>
-          <w:pgNumType w:fmt="upperRoman"/>
-          <w:cols w:space="720"/>
-          <w:docGrid w:linePitch="360"/>
-        </w:sectPr>
-      </w:pPr>
-      <w:r>
-        <w:fldChar w:fldCharType="end"/>
-      </w:r>
-    </w:p>
-    <w:bookmarkStart w:id="6" w:name="_Toc485037819" w:displacedByCustomXml="next"/>
-    <w:bookmarkStart w:id="7" w:name="_Toc524687831" w:displacedByCustomXml="next"/>
+    <w:bookmarkStart w:id="4" w:name="_Toc485037819" w:displacedByCustomXml="next"/>
+    <w:bookmarkStart w:id="5" w:name="_Toc524687831" w:displacedByCustomXml="next"/>
     <w:sdt>
       <w:sdtPr>
         <w:id w:val="-611517291"/>
@@ -2232,15 +1906,15 @@
           <w:r>
             <w:t>Introduction</w:t>
           </w:r>
-          <w:bookmarkEnd w:id="6"/>
+          <w:bookmarkEnd w:id="4"/>
           <w:r>
             <w:t xml:space="preserve"> </w:t>
           </w:r>
         </w:p>
       </w:sdtContent>
     </w:sdt>
-    <w:bookmarkEnd w:id="7" w:displacedByCustomXml="prev"/>
-    <w:bookmarkStart w:id="8" w:name="_Toc524687832" w:displacedByCustomXml="next"/>
+    <w:bookmarkEnd w:id="5" w:displacedByCustomXml="prev"/>
+    <w:bookmarkStart w:id="6" w:name="_Toc524687832" w:displacedByCustomXml="next"/>
     <w:sdt>
       <w:sdtPr>
         <w:rPr>
@@ -2269,7 +1943,7 @@
         </w:p>
       </w:sdtContent>
     </w:sdt>
-    <w:bookmarkEnd w:id="8" w:displacedByCustomXml="prev"/>
+    <w:bookmarkEnd w:id="6" w:displacedByCustomXml="prev"/>
     <w:p>
       <w:pPr>
         <w:shd w:val="clear" w:color="auto" w:fill="FFFFFF"/>
@@ -2280,7 +1954,7 @@
           <w:lang w:val="en-GB"/>
         </w:rPr>
       </w:pPr>
-      <w:bookmarkStart w:id="9" w:name="_Toc524687833"/>
+      <w:bookmarkStart w:id="7" w:name="_Toc524687833"/>
       <w:r>
         <w:rPr>
           <w:rFonts w:eastAsia="Times New Roman" w:cs="Times New Roman"/>
@@ -2549,7 +2223,7 @@
         </w:p>
       </w:sdtContent>
     </w:sdt>
-    <w:bookmarkEnd w:id="9" w:displacedByCustomXml="prev"/>
+    <w:bookmarkEnd w:id="7" w:displacedByCustomXml="prev"/>
     <w:p>
       <w:pPr>
         <w:rPr>
@@ -2587,39 +2261,7 @@
           <w:rFonts w:cs="Arial"/>
           <w:shd w:val="clear" w:color="auto" w:fill="FFFFFF"/>
         </w:rPr>
-        <w:t xml:space="preserve"> (HABs) particularly, are occasionally associated with the gram-negative Cyanobacteria hence the name CyanoHABs or 'red tides' are a global phenomenon and recent evidence indicates that their frequency and intensity are increasing (Shumway, 1990, </w:t>
-      </w:r>
-      <w:proofErr w:type="spellStart"/>
-      <w:r>
-        <w:rPr>
-          <w:rFonts w:cs="Arial"/>
-          <w:shd w:val="clear" w:color="auto" w:fill="FFFFFF"/>
-        </w:rPr>
-        <w:t>Smayda</w:t>
-      </w:r>
-      <w:proofErr w:type="spellEnd"/>
-      <w:r>
-        <w:rPr>
-          <w:rFonts w:cs="Arial"/>
-          <w:shd w:val="clear" w:color="auto" w:fill="FFFFFF"/>
-        </w:rPr>
-        <w:t xml:space="preserve">, 1990, </w:t>
-      </w:r>
-      <w:proofErr w:type="spellStart"/>
-      <w:r>
-        <w:rPr>
-          <w:rFonts w:cs="Arial"/>
-          <w:shd w:val="clear" w:color="auto" w:fill="FFFFFF"/>
-        </w:rPr>
-        <w:t>Hallagraeff</w:t>
-      </w:r>
-      <w:proofErr w:type="spellEnd"/>
-      <w:r>
-        <w:rPr>
-          <w:rFonts w:cs="Arial"/>
-          <w:shd w:val="clear" w:color="auto" w:fill="FFFFFF"/>
-        </w:rPr>
-        <w:t>, 1993, Burkholder, 1998). They are a serious threat to </w:t>
+        <w:t> (HABs) particularly, are occasionally associated with the gram-negative Cyanobacteria hence the name CyanoHABs or 'red tides' are a global phenomenon and recent evidence indicates that their frequency and intensity are increasing (Shumway, 1990, Smayda, 1990, Hallagraeff, 1993, Burkholder, 1998). They are a serious threat to </w:t>
       </w:r>
       <w:r>
         <w:rPr>
@@ -3013,7 +2655,7 @@
       </w:sdtPr>
       <w:sdtEndPr/>
       <w:sdtContent>
-        <w:bookmarkStart w:id="10" w:name="_Toc524687835" w:displacedByCustomXml="prev"/>
+        <w:bookmarkStart w:id="8" w:name="_Toc524687835" w:displacedByCustomXml="prev"/>
         <w:p>
           <w:pPr>
             <w:pStyle w:val="Heading3"/>
@@ -3027,7 +2669,7 @@
         </w:p>
       </w:sdtContent>
     </w:sdt>
-    <w:bookmarkEnd w:id="10" w:displacedByCustomXml="prev"/>
+    <w:bookmarkEnd w:id="8" w:displacedByCustomXml="prev"/>
     <w:p>
       <w:r>
         <w:t xml:space="preserve">The main aim of this research is to </w:t>
@@ -3246,7 +2888,7 @@
       </w:r>
     </w:p>
     <w:p/>
-    <w:bookmarkStart w:id="11" w:name="_Toc524687839" w:displacedByCustomXml="next"/>
+    <w:bookmarkStart w:id="9" w:name="_Toc524687839" w:displacedByCustomXml="next"/>
     <w:sdt>
       <w:sdtPr>
         <w:id w:val="2109383955"/>
@@ -3266,8 +2908,8 @@
         </w:p>
       </w:sdtContent>
     </w:sdt>
-    <w:bookmarkEnd w:id="11" w:displacedByCustomXml="prev"/>
-    <w:bookmarkStart w:id="12" w:name="_Toc524687837" w:displacedByCustomXml="next"/>
+    <w:bookmarkEnd w:id="9" w:displacedByCustomXml="prev"/>
+    <w:bookmarkStart w:id="10" w:name="_Toc524687837" w:displacedByCustomXml="next"/>
     <w:sdt>
       <w:sdtPr>
         <w:id w:val="1962300834"/>
@@ -3290,7 +2932,7 @@
         </w:p>
       </w:sdtContent>
     </w:sdt>
-    <w:bookmarkEnd w:id="12" w:displacedByCustomXml="prev"/>
+    <w:bookmarkEnd w:id="10" w:displacedByCustomXml="prev"/>
     <w:p>
       <w:pPr>
         <w:shd w:val="clear" w:color="auto" w:fill="FFFFFF"/>
@@ -3880,7 +3522,7 @@
       </w:sdtPr>
       <w:sdtEndPr/>
       <w:sdtContent>
-        <w:bookmarkStart w:id="13" w:name="_Toc524687841" w:displacedByCustomXml="prev"/>
+        <w:bookmarkStart w:id="11" w:name="_Toc524687841" w:displacedByCustomXml="prev"/>
         <w:p>
           <w:pPr>
             <w:pStyle w:val="Heading2"/>
@@ -3903,7 +3545,7 @@
         </w:p>
       </w:sdtContent>
     </w:sdt>
-    <w:bookmarkEnd w:id="13" w:displacedByCustomXml="prev"/>
+    <w:bookmarkEnd w:id="11" w:displacedByCustomXml="prev"/>
     <w:p>
       <w:pPr>
         <w:rPr>
@@ -4106,7 +3748,7 @@
         </w:rPr>
         <w:t xml:space="preserve"> </w:t>
       </w:r>
-      <w:bookmarkStart w:id="14" w:name="_Toc524687842"/>
+      <w:bookmarkStart w:id="12" w:name="_Toc524687842"/>
       <w:sdt>
         <w:sdtPr>
           <w:rPr>
@@ -4127,7 +3769,7 @@
           </w:r>
         </w:sdtContent>
       </w:sdt>
-      <w:bookmarkEnd w:id="14"/>
+      <w:bookmarkEnd w:id="12"/>
     </w:p>
     <w:p>
       <w:pPr>
@@ -4321,23 +3963,7 @@
         <w:jc w:val="left"/>
       </w:pPr>
       <w:r>
-        <w:t>MODIS images can easily be geometrically matched with Landsat images by applying optimal offsets (</w:t>
-      </w:r>
-      <w:proofErr w:type="spellStart"/>
-      <w:r>
-        <w:t>Gevaert</w:t>
-      </w:r>
-      <w:proofErr w:type="spellEnd"/>
-      <w:r>
-        <w:t xml:space="preserve"> and García-</w:t>
-      </w:r>
-      <w:proofErr w:type="spellStart"/>
-      <w:r>
-        <w:t>Haro</w:t>
-      </w:r>
-      <w:proofErr w:type="spellEnd"/>
-      <w:r>
-        <w:t>, 2015),</w:t>
+        <w:t>MODIS images can easily be geometrically matched with Landsat images by applying optimal offsets (Gevaert and García-Haro, 2015),</w:t>
       </w:r>
     </w:p>
     <w:p>
@@ -4392,21 +4018,7 @@
         <w:rPr>
           <w:shd w:val="clear" w:color="auto" w:fill="FFFFFF"/>
         </w:rPr>
-        <w:t xml:space="preserve">In Landsat 8, there exists the provision of three significant spectral bands 1(Coastal), 3(Green, plant vigor), and 5(NIR, shorelines) which produce the most promising results for accurately estimating </w:t>
-      </w:r>
-      <w:proofErr w:type="spellStart"/>
-      <w:r>
-        <w:rPr>
-          <w:shd w:val="clear" w:color="auto" w:fill="FFFFFF"/>
-        </w:rPr>
-        <w:t>chl</w:t>
-      </w:r>
-      <w:proofErr w:type="spellEnd"/>
-      <w:r>
-        <w:rPr>
-          <w:shd w:val="clear" w:color="auto" w:fill="FFFFFF"/>
-        </w:rPr>
-        <w:t>-a concentrations in lakes regions.</w:t>
+        <w:t>In Landsat 8, there exists the provision of three significant spectral bands 1(Coastal), 3(Green, plant vigor), and 5(NIR, shorelines) which produce the most promising results for accurately estimating chl-a concentrations in lakes regions.</w:t>
       </w:r>
     </w:p>
     <w:p>
@@ -4839,51 +4451,7 @@
           <w:szCs w:val="22"/>
           <w:shd w:val="clear" w:color="auto" w:fill="FFFFFF"/>
         </w:rPr>
-        <w:t>as our Water Quality Monitoring system</w:t>
-      </w:r>
-      <w:proofErr w:type="gramStart"/>
-      <w:r>
-        <w:rPr>
-          <w:rFonts w:ascii="Verdana" w:hAnsi="Verdana" w:cs="Open Sans"/>
-          <w:spacing w:val="3"/>
-          <w:sz w:val="22"/>
-          <w:szCs w:val="22"/>
-          <w:shd w:val="clear" w:color="auto" w:fill="FFFFFF"/>
-        </w:rPr>
-        <w:t>).There</w:t>
-      </w:r>
-      <w:proofErr w:type="gramEnd"/>
-      <w:r>
-        <w:rPr>
-          <w:rFonts w:ascii="Verdana" w:hAnsi="Verdana" w:cs="Open Sans"/>
-          <w:spacing w:val="3"/>
-          <w:sz w:val="22"/>
-          <w:szCs w:val="22"/>
-          <w:shd w:val="clear" w:color="auto" w:fill="FFFFFF"/>
-        </w:rPr>
-        <w:t xml:space="preserve"> exist a vast variety of Commercial Off The Shelf-(COTS) MCUs </w:t>
-      </w:r>
-      <w:proofErr w:type="spellStart"/>
-      <w:r>
-        <w:rPr>
-          <w:rFonts w:ascii="Verdana" w:hAnsi="Verdana" w:cs="Open Sans"/>
-          <w:spacing w:val="3"/>
-          <w:sz w:val="22"/>
-          <w:szCs w:val="22"/>
-          <w:shd w:val="clear" w:color="auto" w:fill="FFFFFF"/>
-        </w:rPr>
-        <w:t>e.g</w:t>
-      </w:r>
-      <w:proofErr w:type="spellEnd"/>
-      <w:r>
-        <w:rPr>
-          <w:rFonts w:ascii="Verdana" w:hAnsi="Verdana" w:cs="Open Sans"/>
-          <w:spacing w:val="3"/>
-          <w:sz w:val="22"/>
-          <w:szCs w:val="22"/>
-          <w:shd w:val="clear" w:color="auto" w:fill="FFFFFF"/>
-        </w:rPr>
-        <w:t xml:space="preserve"> </w:t>
+        <w:t xml:space="preserve">as our Water Quality Monitoring system).There exist a vast variety of Commercial Off The Shelf-(COTS) MCUs e.g </w:t>
       </w:r>
     </w:p>
     <w:p>
@@ -4995,29 +4563,7 @@
           <w:szCs w:val="22"/>
           <w:shd w:val="clear" w:color="auto" w:fill="FFFFFF"/>
         </w:rPr>
-        <w:t xml:space="preserve">Single Board Computers (SBC) </w:t>
-      </w:r>
-      <w:proofErr w:type="spellStart"/>
-      <w:r>
-        <w:rPr>
-          <w:rFonts w:ascii="Verdana" w:hAnsi="Verdana" w:cs="Open Sans"/>
-          <w:spacing w:val="3"/>
-          <w:sz w:val="22"/>
-          <w:szCs w:val="22"/>
-          <w:shd w:val="clear" w:color="auto" w:fill="FFFFFF"/>
-        </w:rPr>
-        <w:t>e.g</w:t>
-      </w:r>
-      <w:proofErr w:type="spellEnd"/>
-      <w:r>
-        <w:rPr>
-          <w:rFonts w:ascii="Verdana" w:hAnsi="Verdana" w:cs="Open Sans"/>
-          <w:spacing w:val="3"/>
-          <w:sz w:val="22"/>
-          <w:szCs w:val="22"/>
-          <w:shd w:val="clear" w:color="auto" w:fill="FFFFFF"/>
-        </w:rPr>
-        <w:t xml:space="preserve"> Raspberry Pi</w:t>
+        <w:t>Single Board Computers (SBC) e.g Raspberry Pi</w:t>
       </w:r>
     </w:p>
     <w:p>
@@ -5041,25 +4587,7 @@
           <w:sz w:val="22"/>
           <w:szCs w:val="22"/>
         </w:rPr>
-        <w:t xml:space="preserve">ARM Cortex </w:t>
-      </w:r>
-      <w:proofErr w:type="spellStart"/>
-      <w:r>
-        <w:rPr>
-          <w:rFonts w:ascii="Verdana" w:hAnsi="Verdana" w:cs="Arial"/>
-          <w:sz w:val="22"/>
-          <w:szCs w:val="22"/>
-        </w:rPr>
-        <w:t>e.g</w:t>
-      </w:r>
-      <w:proofErr w:type="spellEnd"/>
-      <w:r>
-        <w:rPr>
-          <w:rFonts w:ascii="Verdana" w:hAnsi="Verdana" w:cs="Arial"/>
-          <w:sz w:val="22"/>
-          <w:szCs w:val="22"/>
-        </w:rPr>
-        <w:t xml:space="preserve"> STM32</w:t>
+        <w:t>ARM Cortex e.g STM32</w:t>
       </w:r>
     </w:p>
     <w:p>
@@ -8785,15 +8313,7 @@
         <w:t>The data repository of GEE is already enriched with several fine resolution satellite image data assets that have global spatial coverage and span several decades of time since 1984. These include the entire d</w:t>
       </w:r>
       <w:r>
-        <w:t>atasets collected by Landsat 8 from February 2013 to date and MODIS Aqua from 2000. The overarching idea that Google Earth Engine updates its repository on a daily basis with thousands of new image scenes from current active satellite sensors (</w:t>
-      </w:r>
-      <w:proofErr w:type="spellStart"/>
-      <w:r>
-        <w:t>Qiusheng</w:t>
-      </w:r>
-      <w:proofErr w:type="spellEnd"/>
-      <w:r>
-        <w:t xml:space="preserve"> W et al., 2020), makes it a near real-time image repository rightly suitable for monitoring of the somewhat frequent HAB occurrences in Lake Victoria.</w:t>
+        <w:t>atasets collected by Landsat 8 from February 2013 to date and MODIS Aqua from 2000. The overarching idea that Google Earth Engine updates its repository on a daily basis with thousands of new image scenes from current active satellite sensors (Qiusheng W et al., 2020), makes it a near real-time image repository rightly suitable for monitoring of the somewhat frequent HAB occurrences in Lake Victoria.</w:t>
       </w:r>
     </w:p>
     <w:p>
@@ -8918,25 +8438,7 @@
           <w:color w:val="000000"/>
           <w:lang w:val="en-GB"/>
         </w:rPr>
-        <w:t xml:space="preserve"> (</w:t>
-      </w:r>
-      <w:proofErr w:type="spellStart"/>
-      <w:r>
-        <w:rPr>
-          <w:rFonts w:eastAsia="Times New Roman" w:cs="Times New Roman"/>
-          <w:color w:val="000000"/>
-          <w:lang w:val="en-GB"/>
-        </w:rPr>
-        <w:t>Chl</w:t>
-      </w:r>
-      <w:proofErr w:type="spellEnd"/>
-      <w:r>
-        <w:rPr>
-          <w:rFonts w:eastAsia="Times New Roman" w:cs="Times New Roman"/>
-          <w:color w:val="000000"/>
-          <w:lang w:val="en-GB"/>
-        </w:rPr>
-        <w:t>-a)</w:t>
+        <w:t xml:space="preserve"> (Chl-a)</w:t>
       </w:r>
     </w:p>
     <w:p>
@@ -9331,25 +8833,7 @@
           <w:color w:val="000000"/>
           <w:lang w:val="en-GB"/>
         </w:rPr>
-        <w:t xml:space="preserve">It is expected that upon successful completion of this project, there should be </w:t>
-      </w:r>
-      <w:proofErr w:type="gramStart"/>
-      <w:r>
-        <w:rPr>
-          <w:rFonts w:eastAsia="Times New Roman" w:cs="Times New Roman"/>
-          <w:color w:val="000000"/>
-          <w:lang w:val="en-GB"/>
-        </w:rPr>
-        <w:t>The</w:t>
-      </w:r>
-      <w:proofErr w:type="gramEnd"/>
-      <w:r>
-        <w:rPr>
-          <w:rFonts w:eastAsia="Times New Roman" w:cs="Times New Roman"/>
-          <w:color w:val="000000"/>
-          <w:lang w:val="en-GB"/>
-        </w:rPr>
-        <w:t xml:space="preserve"> system will then be usable in near real-time through the IoT utilizing incoming </w:t>
+        <w:t xml:space="preserve">It is expected that upon successful completion of this project, there should be The system will then be usable in near real-time through the IoT utilizing incoming </w:t>
       </w:r>
       <w:r>
         <w:rPr>
@@ -9812,7 +9296,7 @@
         </w:sectPr>
       </w:pPr>
     </w:p>
-    <w:bookmarkStart w:id="15" w:name="_Toc524687846" w:displacedByCustomXml="next"/>
+    <w:bookmarkStart w:id="13" w:name="_Toc524687846" w:displacedByCustomXml="next"/>
     <w:sdt>
       <w:sdtPr>
         <w:id w:val="-1013681661"/>
@@ -9836,7 +9320,7 @@
         </w:p>
       </w:sdtContent>
     </w:sdt>
-    <w:bookmarkEnd w:id="15" w:displacedByCustomXml="prev"/>
+    <w:bookmarkEnd w:id="13" w:displacedByCustomXml="prev"/>
     <w:p>
       <w:pPr>
         <w:spacing w:before="240" w:after="240" w:line="240" w:lineRule="auto"/>
@@ -9954,23 +9438,7 @@
         </w:rPr>
       </w:pPr>
       <w:r>
-        <w:t xml:space="preserve">Lei W., Min X., Yang L., </w:t>
-      </w:r>
-      <w:proofErr w:type="spellStart"/>
-      <w:r>
-        <w:t>Hongxing</w:t>
-      </w:r>
-      <w:proofErr w:type="spellEnd"/>
-      <w:r>
-        <w:t xml:space="preserve"> L., Richard B., Molly R., Erich E., Jade Y. &amp; </w:t>
-      </w:r>
-      <w:proofErr w:type="spellStart"/>
-      <w:r>
-        <w:t>Qiusheng</w:t>
-      </w:r>
-      <w:proofErr w:type="spellEnd"/>
-      <w:r>
-        <w:t xml:space="preserve"> W.  </w:t>
+        <w:t xml:space="preserve">Lei W., Min X., Yang L., Hongxing L., Richard B., Molly R., Erich E., Jade Y. &amp; Qiusheng W.  </w:t>
       </w:r>
       <w:r>
         <w:rPr>
@@ -14325,6 +13793,7 @@
     <w:rsidRoot w:val="00EE3A0E"/>
     <w:rsid w:val="00815811"/>
     <w:rsid w:val="008C51E3"/>
+    <w:rsid w:val="009777B2"/>
     <w:rsid w:val="00A341BA"/>
     <w:rsid w:val="00C60917"/>
     <w:rsid w:val="00EE3A0E"/>

</xml_diff>